<commit_message>
Redaktionell uppdatering efter VIS-granskning
</commit_message>
<xml_diff>
--- a/ServiceInteractions/riv/clinicalprocess/activityprescription/actoutcome/trunk/docs/AB_clinicalprocess_activityprescription_actoutcome.docx
+++ b/ServiceInteractions/riv/clinicalprocess/activityprescription/actoutcome/trunk/docs/AB_clinicalprocess_activityprescription_actoutcome.docx
@@ -71,42 +71,12 @@
                 <w:color w:val="008000"/>
               </w:rPr>
             </w:pPr>
-            <w:proofErr w:type="spellStart"/>
             <w:r>
               <w:rPr>
                 <w:color w:val="008000"/>
               </w:rPr>
-              <w:t>clinicalprocess</w:t>
-            </w:r>
-            <w:proofErr w:type="spellEnd"/>
-            <w:r>
-              <w:rPr>
-                <w:color w:val="008000"/>
-              </w:rPr>
-              <w:t xml:space="preserve"> </w:t>
-            </w:r>
-            <w:proofErr w:type="spellStart"/>
-            <w:r>
-              <w:rPr>
-                <w:color w:val="008000"/>
-              </w:rPr>
-              <w:t>activityprescription</w:t>
-            </w:r>
-            <w:proofErr w:type="spellEnd"/>
-            <w:r>
-              <w:rPr>
-                <w:color w:val="008000"/>
-              </w:rPr>
-              <w:t xml:space="preserve"> </w:t>
-            </w:r>
-            <w:proofErr w:type="spellStart"/>
-            <w:r>
-              <w:rPr>
-                <w:color w:val="008000"/>
-              </w:rPr>
-              <w:t>actoutcome</w:t>
-            </w:r>
-            <w:proofErr w:type="spellEnd"/>
+              <w:t>clinicalprocess activityprescription actoutcome</w:t>
+            </w:r>
           </w:p>
           <w:p>
             <w:pPr>
@@ -337,7 +307,7 @@
                 <w:color w:val="008000"/>
                 <w:sz w:val="28"/>
               </w:rPr>
-              <w:t>2014-06-05</w:t>
+              <w:t>2014-01-28</w:t>
             </w:r>
             <w:r>
               <w:rPr>
@@ -444,8 +414,6 @@
             <w:t>Innehåll</w:t>
           </w:r>
         </w:p>
-        <w:bookmarkStart w:id="2" w:name="_GoBack"/>
-        <w:bookmarkEnd w:id="2"/>
         <w:p>
           <w:pPr>
             <w:pStyle w:val="TOC1"/>
@@ -898,7 +866,7 @@
           <w:lang w:eastAsia="sv-SE"/>
         </w:rPr>
       </w:pPr>
-      <w:bookmarkStart w:id="3" w:name="_Toc333492260"/>
+      <w:bookmarkStart w:id="2" w:name="_Toc333492260"/>
       <w:r>
         <w:br w:type="page"/>
       </w:r>
@@ -1220,15 +1188,7 @@
               <w:ind w:right="0"/>
             </w:pPr>
             <w:r>
-              <w:t xml:space="preserve">Johan Eltes, </w:t>
-            </w:r>
-            <w:proofErr w:type="spellStart"/>
-            <w:r>
-              <w:t>Cynergia</w:t>
-            </w:r>
-            <w:proofErr w:type="spellEnd"/>
-            <w:r>
-              <w:t xml:space="preserve"> AB</w:t>
+              <w:t>Johan Eltes, Cynergia AB</w:t>
             </w:r>
           </w:p>
         </w:tc>
@@ -1418,7 +1378,7 @@
               <w:rPr>
                 <w:lang w:val="en-US"/>
               </w:rPr>
-              <w:t>tion_actoutcome_2.0.RC1</w:t>
+              <w:t>tion_actoutcome</w:t>
             </w:r>
             <w:r>
               <w:rPr>
@@ -1480,17 +1440,17 @@
       <w:pPr>
         <w:pStyle w:val="Rubrik1Nr"/>
       </w:pPr>
-      <w:bookmarkStart w:id="4" w:name="_Toc230936749"/>
-      <w:bookmarkStart w:id="5" w:name="_Toc388965373"/>
+      <w:bookmarkStart w:id="3" w:name="_Toc230936749"/>
+      <w:bookmarkStart w:id="4" w:name="_Toc388965373"/>
       <w:bookmarkEnd w:id="0"/>
       <w:bookmarkEnd w:id="1"/>
-      <w:bookmarkEnd w:id="3"/>
+      <w:bookmarkEnd w:id="2"/>
       <w:r>
         <w:lastRenderedPageBreak/>
         <w:t>Inledning</w:t>
       </w:r>
+      <w:bookmarkEnd w:id="3"/>
       <w:bookmarkEnd w:id="4"/>
-      <w:bookmarkEnd w:id="5"/>
     </w:p>
     <w:p>
       <w:r>
@@ -1519,17 +1479,17 @@
       <w:pPr>
         <w:pStyle w:val="Rubrik2Nr"/>
       </w:pPr>
-      <w:bookmarkStart w:id="6" w:name="_Toc264866304"/>
-      <w:bookmarkStart w:id="7" w:name="_Toc185913452"/>
-      <w:bookmarkStart w:id="8" w:name="_Toc230936750"/>
-      <w:bookmarkStart w:id="9" w:name="_Toc388965374"/>
+      <w:bookmarkStart w:id="5" w:name="_Toc264866304"/>
+      <w:bookmarkStart w:id="6" w:name="_Toc185913452"/>
+      <w:bookmarkStart w:id="7" w:name="_Toc230936750"/>
+      <w:bookmarkStart w:id="8" w:name="_Toc388965374"/>
       <w:r>
         <w:t>Syfte</w:t>
       </w:r>
+      <w:bookmarkEnd w:id="5"/>
       <w:bookmarkEnd w:id="6"/>
       <w:bookmarkEnd w:id="7"/>
       <w:bookmarkEnd w:id="8"/>
-      <w:bookmarkEnd w:id="9"/>
     </w:p>
     <w:p>
       <w:pPr>
@@ -1610,13 +1570,13 @@
       <w:pPr>
         <w:pStyle w:val="Rubrik2Nr"/>
       </w:pPr>
-      <w:bookmarkStart w:id="10" w:name="_Toc230936751"/>
-      <w:bookmarkStart w:id="11" w:name="_Toc388965375"/>
+      <w:bookmarkStart w:id="9" w:name="_Toc230936751"/>
+      <w:bookmarkStart w:id="10" w:name="_Toc388965375"/>
       <w:r>
         <w:t>Begrepp</w:t>
       </w:r>
+      <w:bookmarkEnd w:id="9"/>
       <w:bookmarkEnd w:id="10"/>
-      <w:bookmarkEnd w:id="11"/>
     </w:p>
     <w:p>
       <w:pPr>
@@ -1961,38 +1921,38 @@
       <w:pPr>
         <w:pStyle w:val="Rubrik1Nr"/>
       </w:pPr>
-      <w:bookmarkStart w:id="12" w:name="_Toc264866307"/>
-      <w:bookmarkStart w:id="13" w:name="_Toc185913455"/>
-      <w:bookmarkStart w:id="14" w:name="_Toc230936752"/>
-      <w:bookmarkStart w:id="15" w:name="_Toc388965376"/>
+      <w:bookmarkStart w:id="11" w:name="_Toc264866307"/>
+      <w:bookmarkStart w:id="12" w:name="_Toc185913455"/>
+      <w:bookmarkStart w:id="13" w:name="_Toc230936752"/>
+      <w:bookmarkStart w:id="14" w:name="_Toc388965376"/>
       <w:r>
         <w:lastRenderedPageBreak/>
         <w:t>Arkitekturella beslut</w:t>
       </w:r>
+      <w:bookmarkEnd w:id="11"/>
       <w:bookmarkEnd w:id="12"/>
       <w:bookmarkEnd w:id="13"/>
       <w:bookmarkEnd w:id="14"/>
-      <w:bookmarkEnd w:id="15"/>
     </w:p>
     <w:p>
       <w:pPr>
         <w:pStyle w:val="Rubrik2Nr"/>
       </w:pPr>
-      <w:bookmarkStart w:id="16" w:name="_Toc230936753"/>
-      <w:bookmarkStart w:id="17" w:name="_Toc185913456"/>
-      <w:bookmarkStart w:id="18" w:name="_Toc388965377"/>
+      <w:bookmarkStart w:id="15" w:name="_Toc230936753"/>
+      <w:bookmarkStart w:id="16" w:name="_Toc185913456"/>
+      <w:bookmarkStart w:id="17" w:name="_Toc388965377"/>
       <w:r>
         <w:t>AB</w:t>
       </w:r>
       <w:r>
         <w:t xml:space="preserve">: </w:t>
       </w:r>
+      <w:bookmarkEnd w:id="15"/>
       <w:bookmarkEnd w:id="16"/>
-      <w:bookmarkEnd w:id="17"/>
       <w:r>
         <w:t>Beslut om att inte avvika från gemensam arkitektur</w:t>
       </w:r>
-      <w:bookmarkEnd w:id="18"/>
+      <w:bookmarkEnd w:id="17"/>
     </w:p>
     <w:tbl>
       <w:tblPr>
@@ -2539,6 +2499,702 @@
                 <w:lang w:eastAsia="ar-SA"/>
               </w:rPr>
               <w:t>Det finns inget behov att avvika från den gemensamma arkitekturen</w:t>
+            </w:r>
+          </w:p>
+        </w:tc>
+      </w:tr>
+      <w:tr>
+        <w:trPr>
+          <w:cantSplit/>
+        </w:trPr>
+        <w:tc>
+          <w:tcPr>
+            <w:tcW w:w="2388" w:type="dxa"/>
+            <w:tcBorders>
+              <w:top w:val="single" w:sz="4" w:space="0" w:color="000000"/>
+              <w:left w:val="single" w:sz="4" w:space="0" w:color="000000"/>
+              <w:bottom w:val="single" w:sz="4" w:space="0" w:color="000000"/>
+            </w:tcBorders>
+          </w:tcPr>
+          <w:p>
+            <w:pPr>
+              <w:pStyle w:val="TableHeader"/>
+              <w:snapToGrid w:val="0"/>
+              <w:jc w:val="left"/>
+              <w:rPr>
+                <w:lang w:val="sv-SE"/>
+              </w:rPr>
+            </w:pPr>
+            <w:r>
+              <w:rPr>
+                <w:lang w:val="sv-SE"/>
+              </w:rPr>
+              <w:t>Konsekvenser</w:t>
+            </w:r>
+          </w:p>
+        </w:tc>
+        <w:tc>
+          <w:tcPr>
+            <w:tcW w:w="6928" w:type="dxa"/>
+            <w:gridSpan w:val="2"/>
+            <w:tcBorders>
+              <w:top w:val="single" w:sz="4" w:space="0" w:color="000000"/>
+              <w:left w:val="single" w:sz="4" w:space="0" w:color="000000"/>
+              <w:bottom w:val="single" w:sz="4" w:space="0" w:color="000000"/>
+              <w:right w:val="single" w:sz="4" w:space="0" w:color="000000"/>
+            </w:tcBorders>
+          </w:tcPr>
+          <w:p>
+            <w:pPr>
+              <w:pStyle w:val="BodyText"/>
+              <w:rPr>
+                <w:color w:val="00A9A7" w:themeColor="accent1"/>
+                <w:sz w:val="20"/>
+                <w:szCs w:val="20"/>
+              </w:rPr>
+            </w:pPr>
+            <w:r>
+              <w:rPr>
+                <w:rFonts w:ascii="Arial" w:hAnsi="Arial"/>
+                <w:color w:val="00A9A7" w:themeColor="accent1"/>
+                <w:szCs w:val="20"/>
+                <w:lang w:eastAsia="ar-SA"/>
+              </w:rPr>
+              <w:t>-</w:t>
+            </w:r>
+          </w:p>
+        </w:tc>
+      </w:tr>
+      <w:tr>
+        <w:trPr>
+          <w:cantSplit/>
+        </w:trPr>
+        <w:tc>
+          <w:tcPr>
+            <w:tcW w:w="2388" w:type="dxa"/>
+            <w:tcBorders>
+              <w:top w:val="single" w:sz="4" w:space="0" w:color="000000"/>
+              <w:left w:val="single" w:sz="4" w:space="0" w:color="000000"/>
+              <w:bottom w:val="single" w:sz="4" w:space="0" w:color="000000"/>
+            </w:tcBorders>
+          </w:tcPr>
+          <w:p>
+            <w:pPr>
+              <w:pStyle w:val="TableHeader"/>
+              <w:snapToGrid w:val="0"/>
+              <w:jc w:val="left"/>
+              <w:rPr>
+                <w:lang w:val="sv-SE"/>
+              </w:rPr>
+            </w:pPr>
+            <w:r>
+              <w:rPr>
+                <w:lang w:val="sv-SE"/>
+              </w:rPr>
+              <w:t>Avvikelsehantering</w:t>
+            </w:r>
+          </w:p>
+        </w:tc>
+        <w:tc>
+          <w:tcPr>
+            <w:tcW w:w="6928" w:type="dxa"/>
+            <w:gridSpan w:val="2"/>
+            <w:tcBorders>
+              <w:top w:val="single" w:sz="4" w:space="0" w:color="000000"/>
+              <w:left w:val="single" w:sz="4" w:space="0" w:color="000000"/>
+              <w:bottom w:val="single" w:sz="4" w:space="0" w:color="000000"/>
+              <w:right w:val="single" w:sz="4" w:space="0" w:color="000000"/>
+            </w:tcBorders>
+          </w:tcPr>
+          <w:p>
+            <w:pPr>
+              <w:pStyle w:val="TableText"/>
+              <w:snapToGrid w:val="0"/>
+              <w:rPr>
+                <w:color w:val="00A9A7" w:themeColor="accent1"/>
+                <w:sz w:val="20"/>
+                <w:lang w:val="sv-SE"/>
+              </w:rPr>
+            </w:pPr>
+            <w:r>
+              <w:rPr>
+                <w:color w:val="00A9A7" w:themeColor="accent1"/>
+                <w:sz w:val="20"/>
+                <w:lang w:val="sv-SE"/>
+              </w:rPr>
+              <w:t>-</w:t>
+            </w:r>
+          </w:p>
+        </w:tc>
+      </w:tr>
+    </w:tbl>
+    <w:p>
+      <w:pPr>
+        <w:pStyle w:val="BodyText"/>
+      </w:pPr>
+    </w:p>
+    <w:p>
+      <w:pPr>
+        <w:pStyle w:val="Rubrik2Nr"/>
+      </w:pPr>
+      <w:r>
+        <w:t>AB: Informationsspecifikation</w:t>
+      </w:r>
+    </w:p>
+    <w:tbl>
+      <w:tblPr>
+        <w:tblW w:w="9316" w:type="dxa"/>
+        <w:tblInd w:w="108" w:type="dxa"/>
+        <w:tblLayout w:type="fixed"/>
+        <w:tblLook w:val="0000" w:firstRow="0" w:lastRow="0" w:firstColumn="0" w:lastColumn="0" w:noHBand="0" w:noVBand="0"/>
+      </w:tblPr>
+      <w:tblGrid>
+        <w:gridCol w:w="2388"/>
+        <w:gridCol w:w="395"/>
+        <w:gridCol w:w="6533"/>
+      </w:tblGrid>
+      <w:tr>
+        <w:tc>
+          <w:tcPr>
+            <w:tcW w:w="2388" w:type="dxa"/>
+            <w:tcBorders>
+              <w:top w:val="single" w:sz="4" w:space="0" w:color="000000"/>
+              <w:left w:val="single" w:sz="4" w:space="0" w:color="000000"/>
+              <w:bottom w:val="single" w:sz="4" w:space="0" w:color="000000"/>
+            </w:tcBorders>
+          </w:tcPr>
+          <w:p>
+            <w:pPr>
+              <w:pStyle w:val="TableHeader"/>
+              <w:snapToGrid w:val="0"/>
+              <w:jc w:val="left"/>
+              <w:rPr>
+                <w:lang w:val="sv-SE"/>
+              </w:rPr>
+            </w:pPr>
+            <w:r>
+              <w:rPr>
+                <w:lang w:val="sv-SE"/>
+              </w:rPr>
+              <w:t>ID</w:t>
+            </w:r>
+          </w:p>
+        </w:tc>
+        <w:tc>
+          <w:tcPr>
+            <w:tcW w:w="6928" w:type="dxa"/>
+            <w:gridSpan w:val="2"/>
+            <w:tcBorders>
+              <w:top w:val="single" w:sz="4" w:space="0" w:color="000000"/>
+              <w:left w:val="single" w:sz="4" w:space="0" w:color="000000"/>
+              <w:bottom w:val="single" w:sz="4" w:space="0" w:color="000000"/>
+              <w:right w:val="single" w:sz="4" w:space="0" w:color="000000"/>
+            </w:tcBorders>
+          </w:tcPr>
+          <w:p>
+            <w:pPr>
+              <w:pStyle w:val="TableText"/>
+              <w:snapToGrid w:val="0"/>
+              <w:rPr>
+                <w:lang w:val="sv-SE"/>
+              </w:rPr>
+            </w:pPr>
+            <w:r>
+              <w:rPr>
+                <w:lang w:val="sv-SE"/>
+              </w:rPr>
+              <w:t>AB-2.</w:t>
+            </w:r>
+            <w:r>
+              <w:rPr>
+                <w:lang w:val="sv-SE"/>
+              </w:rPr>
+              <w:t>2</w:t>
+            </w:r>
+          </w:p>
+        </w:tc>
+      </w:tr>
+      <w:tr>
+        <w:trPr>
+          <w:cantSplit/>
+        </w:trPr>
+        <w:tc>
+          <w:tcPr>
+            <w:tcW w:w="2388" w:type="dxa"/>
+            <w:tcBorders>
+              <w:top w:val="single" w:sz="4" w:space="0" w:color="000000"/>
+              <w:left w:val="single" w:sz="4" w:space="0" w:color="000000"/>
+              <w:bottom w:val="single" w:sz="4" w:space="0" w:color="000000"/>
+            </w:tcBorders>
+          </w:tcPr>
+          <w:p>
+            <w:pPr>
+              <w:pStyle w:val="TableHeader"/>
+              <w:snapToGrid w:val="0"/>
+              <w:jc w:val="left"/>
+              <w:rPr>
+                <w:lang w:val="sv-SE"/>
+              </w:rPr>
+            </w:pPr>
+            <w:r>
+              <w:rPr>
+                <w:lang w:val="sv-SE"/>
+              </w:rPr>
+              <w:t>Problembeskrivning</w:t>
+            </w:r>
+          </w:p>
+        </w:tc>
+        <w:tc>
+          <w:tcPr>
+            <w:tcW w:w="6928" w:type="dxa"/>
+            <w:gridSpan w:val="2"/>
+            <w:tcBorders>
+              <w:top w:val="single" w:sz="4" w:space="0" w:color="000000"/>
+              <w:left w:val="single" w:sz="4" w:space="0" w:color="000000"/>
+              <w:bottom w:val="single" w:sz="4" w:space="0" w:color="000000"/>
+              <w:right w:val="single" w:sz="4" w:space="0" w:color="000000"/>
+            </w:tcBorders>
+          </w:tcPr>
+          <w:p>
+            <w:pPr>
+              <w:pStyle w:val="PontusSvar"/>
+              <w:tabs>
+                <w:tab w:val="clear" w:pos="643"/>
+              </w:tabs>
+              <w:snapToGrid w:val="0"/>
+              <w:ind w:left="0" w:firstLine="0"/>
+              <w:rPr>
+                <w:color w:val="00A9A7" w:themeColor="accent1"/>
+              </w:rPr>
+            </w:pPr>
+            <w:r>
+              <w:rPr>
+                <w:color w:val="00A9A7" w:themeColor="accent1"/>
+                <w:sz w:val="22"/>
+              </w:rPr>
+              <w:t xml:space="preserve">Ingen informationsspecifikation </w:t>
+            </w:r>
+            <w:r>
+              <w:rPr>
+                <w:color w:val="00A9A7" w:themeColor="accent1"/>
+                <w:sz w:val="22"/>
+              </w:rPr>
+              <w:t>framtagen</w:t>
+            </w:r>
+            <w:bookmarkStart w:id="18" w:name="_GoBack"/>
+            <w:bookmarkEnd w:id="18"/>
+            <w:r>
+              <w:rPr>
+                <w:color w:val="00A9A7" w:themeColor="accent1"/>
+                <w:sz w:val="22"/>
+              </w:rPr>
+              <w:t>.</w:t>
+            </w:r>
+          </w:p>
+        </w:tc>
+      </w:tr>
+      <w:tr>
+        <w:trPr>
+          <w:cantSplit/>
+        </w:trPr>
+        <w:tc>
+          <w:tcPr>
+            <w:tcW w:w="2388" w:type="dxa"/>
+            <w:tcBorders>
+              <w:top w:val="single" w:sz="4" w:space="0" w:color="000000"/>
+              <w:left w:val="single" w:sz="4" w:space="0" w:color="000000"/>
+              <w:bottom w:val="single" w:sz="4" w:space="0" w:color="000000"/>
+            </w:tcBorders>
+          </w:tcPr>
+          <w:p>
+            <w:pPr>
+              <w:pStyle w:val="TableHeader"/>
+              <w:snapToGrid w:val="0"/>
+              <w:jc w:val="left"/>
+              <w:rPr>
+                <w:lang w:val="sv-SE"/>
+              </w:rPr>
+            </w:pPr>
+            <w:r>
+              <w:rPr>
+                <w:lang w:val="sv-SE"/>
+              </w:rPr>
+              <w:t>Antaganden</w:t>
+            </w:r>
+          </w:p>
+        </w:tc>
+        <w:tc>
+          <w:tcPr>
+            <w:tcW w:w="6928" w:type="dxa"/>
+            <w:gridSpan w:val="2"/>
+            <w:tcBorders>
+              <w:top w:val="single" w:sz="4" w:space="0" w:color="000000"/>
+              <w:left w:val="single" w:sz="4" w:space="0" w:color="000000"/>
+              <w:bottom w:val="single" w:sz="4" w:space="0" w:color="000000"/>
+              <w:right w:val="single" w:sz="4" w:space="0" w:color="000000"/>
+            </w:tcBorders>
+          </w:tcPr>
+          <w:p>
+            <w:pPr>
+              <w:pStyle w:val="PontusSvar"/>
+              <w:tabs>
+                <w:tab w:val="clear" w:pos="643"/>
+              </w:tabs>
+              <w:snapToGrid w:val="0"/>
+              <w:ind w:left="0" w:firstLine="0"/>
+              <w:rPr>
+                <w:color w:val="00A9A7" w:themeColor="accent1"/>
+              </w:rPr>
+            </w:pPr>
+          </w:p>
+        </w:tc>
+      </w:tr>
+      <w:tr>
+        <w:trPr>
+          <w:cantSplit/>
+        </w:trPr>
+        <w:tc>
+          <w:tcPr>
+            <w:tcW w:w="2388" w:type="dxa"/>
+            <w:tcBorders>
+              <w:top w:val="single" w:sz="4" w:space="0" w:color="000000"/>
+              <w:left w:val="single" w:sz="4" w:space="0" w:color="000000"/>
+              <w:bottom w:val="single" w:sz="4" w:space="0" w:color="000000"/>
+            </w:tcBorders>
+          </w:tcPr>
+          <w:p>
+            <w:pPr>
+              <w:pStyle w:val="TableHeader"/>
+              <w:snapToGrid w:val="0"/>
+              <w:jc w:val="left"/>
+              <w:rPr>
+                <w:lang w:val="sv-SE"/>
+              </w:rPr>
+            </w:pPr>
+            <w:r>
+              <w:rPr>
+                <w:lang w:val="sv-SE"/>
+              </w:rPr>
+              <w:t xml:space="preserve">Motivation </w:t>
+            </w:r>
+          </w:p>
+          <w:p>
+            <w:pPr>
+              <w:pStyle w:val="TableHeader"/>
+              <w:jc w:val="left"/>
+              <w:rPr>
+                <w:b w:val="0"/>
+                <w:bCs w:val="0"/>
+                <w:sz w:val="16"/>
+                <w:szCs w:val="16"/>
+                <w:lang w:val="sv-SE"/>
+              </w:rPr>
+            </w:pPr>
+            <w:r>
+              <w:rPr>
+                <w:b w:val="0"/>
+                <w:bCs w:val="0"/>
+                <w:sz w:val="16"/>
+                <w:szCs w:val="16"/>
+                <w:lang w:val="sv-SE"/>
+              </w:rPr>
+              <w:t>(varför detta beslut är viktigt)</w:t>
+            </w:r>
+          </w:p>
+        </w:tc>
+        <w:tc>
+          <w:tcPr>
+            <w:tcW w:w="6928" w:type="dxa"/>
+            <w:gridSpan w:val="2"/>
+            <w:tcBorders>
+              <w:top w:val="single" w:sz="4" w:space="0" w:color="000000"/>
+              <w:left w:val="single" w:sz="4" w:space="0" w:color="000000"/>
+              <w:bottom w:val="single" w:sz="4" w:space="0" w:color="000000"/>
+              <w:right w:val="single" w:sz="4" w:space="0" w:color="000000"/>
+            </w:tcBorders>
+          </w:tcPr>
+          <w:p>
+            <w:pPr>
+              <w:pStyle w:val="PontusSvar"/>
+              <w:tabs>
+                <w:tab w:val="clear" w:pos="643"/>
+              </w:tabs>
+              <w:snapToGrid w:val="0"/>
+              <w:ind w:left="0" w:firstLine="0"/>
+              <w:rPr>
+                <w:color w:val="00A9A7" w:themeColor="accent1"/>
+              </w:rPr>
+            </w:pPr>
+          </w:p>
+        </w:tc>
+      </w:tr>
+      <w:tr>
+        <w:trPr>
+          <w:cantSplit/>
+          <w:trHeight w:val="75"/>
+        </w:trPr>
+        <w:tc>
+          <w:tcPr>
+            <w:tcW w:w="2388" w:type="dxa"/>
+            <w:vMerge w:val="restart"/>
+            <w:tcBorders>
+              <w:top w:val="single" w:sz="4" w:space="0" w:color="000000"/>
+              <w:left w:val="single" w:sz="4" w:space="0" w:color="000000"/>
+              <w:bottom w:val="single" w:sz="4" w:space="0" w:color="000000"/>
+            </w:tcBorders>
+          </w:tcPr>
+          <w:p>
+            <w:pPr>
+              <w:pStyle w:val="TableHeader"/>
+              <w:snapToGrid w:val="0"/>
+              <w:jc w:val="left"/>
+              <w:rPr>
+                <w:lang w:val="sv-SE"/>
+              </w:rPr>
+            </w:pPr>
+            <w:r>
+              <w:rPr>
+                <w:lang w:val="sv-SE"/>
+              </w:rPr>
+              <w:t>Alternativ</w:t>
+            </w:r>
+          </w:p>
+        </w:tc>
+        <w:tc>
+          <w:tcPr>
+            <w:tcW w:w="395" w:type="dxa"/>
+            <w:tcBorders>
+              <w:top w:val="single" w:sz="4" w:space="0" w:color="000000"/>
+              <w:left w:val="single" w:sz="4" w:space="0" w:color="000000"/>
+              <w:bottom w:val="single" w:sz="4" w:space="0" w:color="000000"/>
+            </w:tcBorders>
+          </w:tcPr>
+          <w:p>
+            <w:pPr>
+              <w:pStyle w:val="TableText"/>
+              <w:snapToGrid w:val="0"/>
+              <w:rPr>
+                <w:lang w:val="sv-SE"/>
+              </w:rPr>
+            </w:pPr>
+            <w:r>
+              <w:rPr>
+                <w:lang w:val="sv-SE"/>
+              </w:rPr>
+              <w:t>1</w:t>
+            </w:r>
+          </w:p>
+        </w:tc>
+        <w:tc>
+          <w:tcPr>
+            <w:tcW w:w="6533" w:type="dxa"/>
+            <w:tcBorders>
+              <w:top w:val="single" w:sz="4" w:space="0" w:color="000000"/>
+              <w:left w:val="single" w:sz="4" w:space="0" w:color="000000"/>
+              <w:bottom w:val="single" w:sz="4" w:space="0" w:color="000000"/>
+              <w:right w:val="single" w:sz="4" w:space="0" w:color="000000"/>
+            </w:tcBorders>
+          </w:tcPr>
+          <w:p>
+            <w:pPr>
+              <w:pStyle w:val="TableText"/>
+              <w:snapToGrid w:val="0"/>
+              <w:ind w:left="0"/>
+              <w:rPr>
+                <w:b/>
+                <w:bCs/>
+                <w:smallCaps/>
+                <w:lang w:val="sv-SE"/>
+              </w:rPr>
+            </w:pPr>
+            <w:r>
+              <w:rPr>
+                <w:b/>
+                <w:bCs/>
+                <w:smallCaps/>
+                <w:lang w:val="sv-SE"/>
+              </w:rPr>
+              <w:t>-</w:t>
+            </w:r>
+          </w:p>
+        </w:tc>
+      </w:tr>
+      <w:tr>
+        <w:trPr>
+          <w:cantSplit/>
+          <w:trHeight w:val="761"/>
+        </w:trPr>
+        <w:tc>
+          <w:tcPr>
+            <w:tcW w:w="2388" w:type="dxa"/>
+            <w:vMerge/>
+            <w:tcBorders>
+              <w:top w:val="single" w:sz="4" w:space="0" w:color="000000"/>
+              <w:left w:val="single" w:sz="4" w:space="0" w:color="000000"/>
+              <w:bottom w:val="single" w:sz="4" w:space="0" w:color="000000"/>
+            </w:tcBorders>
+          </w:tcPr>
+          <w:p>
+            <w:pPr>
+              <w:pStyle w:val="TableHeader"/>
+              <w:snapToGrid w:val="0"/>
+              <w:jc w:val="left"/>
+              <w:rPr>
+                <w:lang w:val="sv-SE"/>
+              </w:rPr>
+            </w:pPr>
+          </w:p>
+        </w:tc>
+        <w:tc>
+          <w:tcPr>
+            <w:tcW w:w="395" w:type="dxa"/>
+            <w:tcBorders>
+              <w:top w:val="single" w:sz="4" w:space="0" w:color="000000"/>
+              <w:left w:val="single" w:sz="4" w:space="0" w:color="000000"/>
+              <w:bottom w:val="single" w:sz="4" w:space="0" w:color="000000"/>
+            </w:tcBorders>
+          </w:tcPr>
+          <w:p>
+            <w:pPr>
+              <w:pStyle w:val="TableText"/>
+              <w:snapToGrid w:val="0"/>
+              <w:rPr>
+                <w:lang w:val="sv-SE"/>
+              </w:rPr>
+            </w:pPr>
+          </w:p>
+        </w:tc>
+        <w:tc>
+          <w:tcPr>
+            <w:tcW w:w="6533" w:type="dxa"/>
+            <w:tcBorders>
+              <w:top w:val="single" w:sz="4" w:space="0" w:color="000000"/>
+              <w:left w:val="single" w:sz="4" w:space="0" w:color="000000"/>
+              <w:bottom w:val="single" w:sz="4" w:space="0" w:color="000000"/>
+              <w:right w:val="single" w:sz="4" w:space="0" w:color="000000"/>
+            </w:tcBorders>
+          </w:tcPr>
+          <w:p>
+            <w:pPr>
+              <w:pStyle w:val="TableText"/>
+              <w:ind w:left="0"/>
+              <w:rPr>
+                <w:color w:val="00A9A7" w:themeColor="accent1"/>
+                <w:sz w:val="20"/>
+                <w:lang w:val="sv-SE"/>
+              </w:rPr>
+            </w:pPr>
+          </w:p>
+        </w:tc>
+      </w:tr>
+      <w:tr>
+        <w:trPr>
+          <w:cantSplit/>
+        </w:trPr>
+        <w:tc>
+          <w:tcPr>
+            <w:tcW w:w="2388" w:type="dxa"/>
+            <w:tcBorders>
+              <w:top w:val="single" w:sz="4" w:space="0" w:color="000000"/>
+              <w:left w:val="single" w:sz="4" w:space="0" w:color="000000"/>
+              <w:bottom w:val="single" w:sz="4" w:space="0" w:color="000000"/>
+            </w:tcBorders>
+          </w:tcPr>
+          <w:p>
+            <w:pPr>
+              <w:pStyle w:val="TableHeader"/>
+              <w:snapToGrid w:val="0"/>
+              <w:jc w:val="left"/>
+              <w:rPr>
+                <w:lang w:val="sv-SE"/>
+              </w:rPr>
+            </w:pPr>
+            <w:r>
+              <w:rPr>
+                <w:lang w:val="sv-SE"/>
+              </w:rPr>
+              <w:t>Beslut</w:t>
+            </w:r>
+          </w:p>
+        </w:tc>
+        <w:tc>
+          <w:tcPr>
+            <w:tcW w:w="6928" w:type="dxa"/>
+            <w:gridSpan w:val="2"/>
+            <w:tcBorders>
+              <w:top w:val="single" w:sz="4" w:space="0" w:color="000000"/>
+              <w:left w:val="single" w:sz="4" w:space="0" w:color="000000"/>
+              <w:bottom w:val="single" w:sz="4" w:space="0" w:color="000000"/>
+              <w:right w:val="single" w:sz="4" w:space="0" w:color="000000"/>
+            </w:tcBorders>
+          </w:tcPr>
+          <w:p>
+            <w:pPr>
+              <w:pStyle w:val="BodyText"/>
+              <w:rPr>
+                <w:rFonts w:ascii="Arial" w:hAnsi="Arial" w:cs="Arial"/>
+                <w:color w:val="00A9A7" w:themeColor="accent1"/>
+              </w:rPr>
+            </w:pPr>
+          </w:p>
+        </w:tc>
+      </w:tr>
+      <w:tr>
+        <w:trPr>
+          <w:cantSplit/>
+        </w:trPr>
+        <w:tc>
+          <w:tcPr>
+            <w:tcW w:w="2388" w:type="dxa"/>
+            <w:tcBorders>
+              <w:top w:val="single" w:sz="4" w:space="0" w:color="000000"/>
+              <w:left w:val="single" w:sz="4" w:space="0" w:color="000000"/>
+              <w:bottom w:val="single" w:sz="4" w:space="0" w:color="000000"/>
+            </w:tcBorders>
+          </w:tcPr>
+          <w:p>
+            <w:pPr>
+              <w:pStyle w:val="TableHeader"/>
+              <w:snapToGrid w:val="0"/>
+              <w:jc w:val="left"/>
+              <w:rPr>
+                <w:lang w:val="sv-SE"/>
+              </w:rPr>
+            </w:pPr>
+            <w:r>
+              <w:rPr>
+                <w:lang w:val="sv-SE"/>
+              </w:rPr>
+              <w:t>Skäl till beslut</w:t>
+            </w:r>
+          </w:p>
+        </w:tc>
+        <w:tc>
+          <w:tcPr>
+            <w:tcW w:w="6928" w:type="dxa"/>
+            <w:gridSpan w:val="2"/>
+            <w:tcBorders>
+              <w:top w:val="single" w:sz="4" w:space="0" w:color="000000"/>
+              <w:left w:val="single" w:sz="4" w:space="0" w:color="000000"/>
+              <w:bottom w:val="single" w:sz="4" w:space="0" w:color="000000"/>
+              <w:right w:val="single" w:sz="4" w:space="0" w:color="000000"/>
+            </w:tcBorders>
+          </w:tcPr>
+          <w:p>
+            <w:pPr>
+              <w:pStyle w:val="BodyText"/>
+              <w:rPr>
+                <w:color w:val="00A9A7" w:themeColor="accent1"/>
+              </w:rPr>
+            </w:pPr>
+            <w:r>
+              <w:rPr>
+                <w:rFonts w:ascii="Arial" w:hAnsi="Arial"/>
+                <w:color w:val="00A9A7" w:themeColor="accent1"/>
+                <w:szCs w:val="20"/>
+                <w:lang w:eastAsia="ar-SA"/>
+              </w:rPr>
+              <w:t>Har ej beställts.</w:t>
             </w:r>
           </w:p>
         </w:tc>
@@ -2978,7 +3634,7 @@
               <w:rStyle w:val="PageNumber"/>
               <w:noProof/>
             </w:rPr>
-            <w:t>3</w:t>
+            <w:t>4</w:t>
           </w:r>
           <w:r>
             <w:rPr>
@@ -3015,7 +3671,7 @@
               <w:rStyle w:val="PageNumber"/>
               <w:noProof/>
             </w:rPr>
-            <w:t>5</w:t>
+            <w:t>6</w:t>
           </w:r>
           <w:r>
             <w:rPr>
@@ -3288,7 +3944,7 @@
               <w:lang w:val="en-US" w:eastAsia="en-US"/>
             </w:rPr>
             <w:drawing>
-              <wp:inline distT="0" distB="0" distL="0" distR="0" wp14:anchorId="51270F99" wp14:editId="628E3925">
+              <wp:inline distT="0" distB="0" distL="0" distR="0" wp14:anchorId="7C814E48" wp14:editId="07A51160">
                 <wp:extent cx="1087200" cy="867600"/>
                 <wp:effectExtent l="0" t="0" r="0" b="8890"/>
                 <wp:docPr id="2" name="Bild 23"/>
@@ -3454,7 +4110,7 @@
               <w:lang w:val="en-US" w:eastAsia="en-US"/>
             </w:rPr>
             <w:drawing>
-              <wp:inline distT="0" distB="0" distL="0" distR="0" wp14:anchorId="0533351C" wp14:editId="18891F88">
+              <wp:inline distT="0" distB="0" distL="0" distR="0" wp14:anchorId="62985508" wp14:editId="090306DA">
                 <wp:extent cx="1091565" cy="865505"/>
                 <wp:effectExtent l="0" t="0" r="0" b="0"/>
                 <wp:docPr id="3" name="Bildobjekt 3"/>
@@ -3539,21 +4195,21 @@
         <v:path o:extrusionok="f" gradientshapeok="t" o:connecttype="rect"/>
         <o:lock v:ext="edit" aspectratio="t"/>
       </v:shapetype>
-      <v:shape id="_x0000_i1027" type="#_x0000_t75" style="width:4.6pt;height:14.75pt" o:bullet="t">
+      <v:shape id="_x0000_i1036" type="#_x0000_t75" style="width:4.7pt;height:14.8pt" o:bullet="t">
         <v:imagedata r:id="rId1" o:title="Pil-v2-Word"/>
       </v:shape>
     </w:pict>
   </w:numPicBullet>
   <w:numPicBullet w:numPicBulletId="1">
     <w:pict>
-      <v:shape id="_x0000_i1028" type="#_x0000_t75" style="width:4.6pt;height:12pt" o:bullet="t">
+      <v:shape id="_x0000_i1037" type="#_x0000_t75" style="width:4.7pt;height:12.1pt" o:bullet="t">
         <v:imagedata r:id="rId2" o:title="Pil-v2-Word"/>
       </v:shape>
     </w:pict>
   </w:numPicBullet>
   <w:numPicBullet w:numPicBulletId="2">
     <w:pict>
-      <v:shape id="_x0000_i1029" type="#_x0000_t75" style="width:4.6pt;height:10.15pt" o:bullet="t">
+      <v:shape id="_x0000_i1038" type="#_x0000_t75" style="width:4.7pt;height:10.1pt" o:bullet="t">
         <v:imagedata r:id="rId3" o:title="Pil-v2-Word"/>
       </v:shape>
     </w:pict>
@@ -8761,7 +9417,7 @@
 </file>
 
 <file path=customXml/itemProps1.xml><?xml version="1.0" encoding="utf-8"?>
-<ds:datastoreItem xmlns:ds="http://schemas.openxmlformats.org/officeDocument/2006/customXml" ds:itemID="{A1CBDB78-4585-C746-9D67-61C192E10F9C}">
+<ds:datastoreItem xmlns:ds="http://schemas.openxmlformats.org/officeDocument/2006/customXml" ds:itemID="{997613D5-5271-504D-B945-F9EE82F7FF69}">
   <ds:schemaRefs>
     <ds:schemaRef ds:uri="http://schemas.openxmlformats.org/officeDocument/2006/bibliography"/>
   </ds:schemaRefs>

</xml_diff>